<commit_message>
Erabiltzaileak eta permisuen dokumentazioa
</commit_message>
<xml_diff>
--- a/Dokumentoa/Taldea_5_2-Sprina.docx
+++ b/Dokumentoa/Taldea_5_2-Sprina.docx
@@ -13026,41 +13026,6 @@
           <w:noProof/>
           <w:lang w:val="es-ES" w:eastAsia="es-ES"/>
         </w:rPr>
-      </w:pPr>
-      <w:bookmarkStart w:id="19" w:name="_Toc164062017"/>
-      <w:r>
-        <w:t xml:space="preserve">Irudia </w:t>
-      </w:r>
-      <w:r>
-        <w:fldChar w:fldCharType="begin"/>
-      </w:r>
-      <w:r>
-        <w:instrText xml:space="preserve"> SEQ Irudia \* ARABIC </w:instrText>
-      </w:r>
-      <w:r>
-        <w:fldChar w:fldCharType="separate"/>
-      </w:r>
-      <w:r>
-        <w:rPr>
-          <w:noProof/>
-        </w:rPr>
-        <w:t>18</w:t>
-      </w:r>
-      <w:r>
-        <w:fldChar w:fldCharType="end"/>
-      </w:r>
-      <w:r>
-        <w:t>-Ubuntu Server instalazioa</w:t>
-      </w:r>
-      <w:bookmarkEnd w:id="19"/>
-    </w:p>
-    <w:p>
-      <w:pPr>
-        <w:ind w:left="357"/>
-        <w:jc w:val="both"/>
-        <w:rPr>
-          <w:rFonts w:cstheme="minorHAnsi"/>
-        </w:rPr>
         <w:sectPr>
           <w:headerReference w:type="default" r:id="rId26"/>
           <w:footerReference w:type="default" r:id="rId27"/>
@@ -13072,11 +13037,36 @@
           <w:docGrid w:linePitch="360"/>
         </w:sectPr>
       </w:pPr>
+      <w:bookmarkStart w:id="19" w:name="_Toc164062017"/>
+      <w:r>
+        <w:t xml:space="preserve">Irudia </w:t>
+      </w:r>
+      <w:r>
+        <w:fldChar w:fldCharType="begin"/>
+      </w:r>
+      <w:r>
+        <w:instrText xml:space="preserve"> SEQ Irudia \* ARABIC </w:instrText>
+      </w:r>
+      <w:r>
+        <w:fldChar w:fldCharType="separate"/>
+      </w:r>
+      <w:r>
+        <w:rPr>
+          <w:noProof/>
+        </w:rPr>
+        <w:t>18</w:t>
+      </w:r>
+      <w:r>
+        <w:fldChar w:fldCharType="end"/>
+      </w:r>
+      <w:r>
+        <w:t>-Ubuntu Server instala</w:t>
+      </w:r>
+      <w:bookmarkEnd w:id="19"/>
     </w:p>
     <w:p>
       <w:pPr>
         <w:pStyle w:val="2izenburua"/>
-        <w:ind w:left="357"/>
         <w:jc w:val="both"/>
         <w:rPr>
           <w:rFonts w:asciiTheme="minorHAnsi" w:hAnsiTheme="minorHAnsi" w:cstheme="minorHAnsi"/>
@@ -13109,25 +13099,24 @@
       </w:pPr>
       <w:r>
         <w:rPr>
-          <w:rFonts w:cstheme="minorHAnsi"/>
           <w:noProof/>
           <w:lang w:val="es-ES" w:eastAsia="es-ES"/>
         </w:rPr>
         <w:drawing>
-          <wp:inline distT="0" distB="0" distL="0" distR="0" wp14:anchorId="7822C9AC" wp14:editId="699FB85A">
-            <wp:extent cx="10721975" cy="2830745"/>
-            <wp:effectExtent l="0" t="0" r="3175" b="8255"/>
-            <wp:docPr id="20" name="Irudia 20" descr="C:\Users\ik012982i12\Downloads\Erleak_Organigrama.jpg"/>
+          <wp:inline distT="0" distB="0" distL="0" distR="0" wp14:anchorId="413D685C" wp14:editId="12E3FDE3">
+            <wp:extent cx="10677525" cy="3751316"/>
+            <wp:effectExtent l="0" t="0" r="0" b="1905"/>
+            <wp:docPr id="1497014579" name="Edukiaren leku-marka 4"/>
             <wp:cNvGraphicFramePr>
-              <a:graphicFrameLocks xmlns:a="http://schemas.openxmlformats.org/drawingml/2006/main" noChangeAspect="1"/>
+              <a:graphicFrameLocks xmlns:a="http://schemas.openxmlformats.org/drawingml/2006/main" noGrp="1" noChangeAspect="1"/>
             </wp:cNvGraphicFramePr>
             <a:graphic xmlns:a="http://schemas.openxmlformats.org/drawingml/2006/main">
               <a:graphicData uri="http://schemas.openxmlformats.org/drawingml/2006/picture">
                 <pic:pic xmlns:pic="http://schemas.openxmlformats.org/drawingml/2006/picture">
                   <pic:nvPicPr>
-                    <pic:cNvPr id="0" name="Picture 4" descr="C:\Users\ik012982i12\Downloads\Erleak_Organigrama.jpg"/>
+                    <pic:cNvPr id="6" name="Edukiaren leku-marka 4"/>
                     <pic:cNvPicPr>
-                      <a:picLocks noChangeAspect="1" noChangeArrowheads="1"/>
+                      <a:picLocks noGrp="1" noChangeAspect="1"/>
                     </pic:cNvPicPr>
                   </pic:nvPicPr>
                   <pic:blipFill>
@@ -13138,23 +13127,18 @@
                         </a:ext>
                       </a:extLst>
                     </a:blip>
-                    <a:srcRect/>
                     <a:stretch>
                       <a:fillRect/>
                     </a:stretch>
                   </pic:blipFill>
-                  <pic:spPr bwMode="auto">
+                  <pic:spPr>
                     <a:xfrm>
                       <a:off x="0" y="0"/>
-                      <a:ext cx="10813731" cy="2854970"/>
+                      <a:ext cx="10710116" cy="3762766"/>
                     </a:xfrm>
                     <a:prstGeom prst="rect">
                       <a:avLst/>
                     </a:prstGeom>
-                    <a:noFill/>
-                    <a:ln>
-                      <a:noFill/>
-                    </a:ln>
                   </pic:spPr>
                 </pic:pic>
               </a:graphicData>
@@ -14309,6 +14293,7 @@
     <w:p>
       <w:pPr>
         <w:spacing w:after="0" w:line="240" w:lineRule="auto"/>
+        <w:ind w:left="708"/>
         <w:jc w:val="both"/>
         <w:rPr>
           <w:rFonts w:eastAsia="Times New Roman" w:cstheme="minorHAnsi"/>
@@ -14373,8 +14358,26 @@
           <w:color w:val="000000"/>
           <w:lang w:eastAsia="eu-ES"/>
         </w:rPr>
-        <w:t>/marketing</w:t>
-      </w:r>
+        <w:t>/</w:t>
+      </w:r>
+      <w:proofErr w:type="spellStart"/>
+      <w:r>
+        <w:rPr>
+          <w:rFonts w:eastAsia="Times New Roman" w:cstheme="minorHAnsi"/>
+          <w:color w:val="000000"/>
+          <w:lang w:eastAsia="eu-ES"/>
+        </w:rPr>
+        <w:t>m</w:t>
+      </w:r>
+      <w:r>
+        <w:rPr>
+          <w:rFonts w:eastAsia="Times New Roman" w:cstheme="minorHAnsi"/>
+          <w:color w:val="000000"/>
+          <w:lang w:eastAsia="eu-ES"/>
+        </w:rPr>
+        <w:t>du</w:t>
+      </w:r>
+      <w:proofErr w:type="spellEnd"/>
     </w:p>
     <w:p>
       <w:pPr>
@@ -14591,6 +14594,14 @@
         </w:rPr>
         <w:t>/banaketa</w:t>
       </w:r>
+      <w:r>
+        <w:rPr>
+          <w:rFonts w:eastAsia="Times New Roman" w:cstheme="minorHAnsi"/>
+          <w:color w:val="000000"/>
+          <w:lang w:eastAsia="eu-ES"/>
+        </w:rPr>
+        <w:tab/>
+      </w:r>
     </w:p>
     <w:p>
       <w:pPr>
@@ -14904,6 +14915,8 @@
         </w:rPr>
         <w:t>Karpeta publikoa:</w:t>
       </w:r>
+      <w:bookmarkStart w:id="23" w:name="_GoBack"/>
+      <w:bookmarkEnd w:id="23"/>
     </w:p>
     <w:p>
       <w:pPr>
@@ -15102,7 +15115,7 @@
         <w:ind w:left="357"/>
         <w:textAlignment w:val="baseline"/>
       </w:pPr>
-      <w:bookmarkStart w:id="23" w:name="_Toc164061524"/>
+      <w:bookmarkStart w:id="24" w:name="_Toc164061524"/>
       <w:r>
         <w:rPr>
           <w:rStyle w:val="2izenburuaKar"/>
@@ -15118,7 +15131,7 @@
         </w:rPr>
         <w:t>Sare-Diagrama:</w:t>
       </w:r>
-      <w:bookmarkEnd w:id="23"/>
+      <w:bookmarkEnd w:id="24"/>
       <w:r>
         <w:rPr>
           <w:rFonts w:cstheme="minorHAnsi"/>
@@ -15169,7 +15182,7 @@
           <w:rFonts w:cstheme="minorHAnsi"/>
         </w:rPr>
       </w:pPr>
-      <w:bookmarkStart w:id="24" w:name="_Toc164062019"/>
+      <w:bookmarkStart w:id="25" w:name="_Toc164062019"/>
       <w:r>
         <w:t xml:space="preserve">Irudia </w:t>
       </w:r>
@@ -15197,7 +15210,7 @@
       <w:r>
         <w:t>Enpresaren Sare-Diagrama</w:t>
       </w:r>
-      <w:bookmarkEnd w:id="24"/>
+      <w:bookmarkEnd w:id="25"/>
     </w:p>
     <w:p>
       <w:pPr>
@@ -15225,7 +15238,7 @@
           <w:rFonts w:asciiTheme="minorHAnsi" w:hAnsiTheme="minorHAnsi" w:cstheme="minorHAnsi"/>
         </w:rPr>
       </w:pPr>
-      <w:bookmarkStart w:id="25" w:name="_Toc164061525"/>
+      <w:bookmarkStart w:id="26" w:name="_Toc164061525"/>
       <w:r>
         <w:rPr>
           <w:rFonts w:asciiTheme="minorHAnsi" w:hAnsiTheme="minorHAnsi" w:cstheme="minorHAnsi"/>
@@ -15247,7 +15260,7 @@
         </w:rPr>
         <w:t>-a aldatu:</w:t>
       </w:r>
-      <w:bookmarkEnd w:id="25"/>
+      <w:bookmarkEnd w:id="26"/>
     </w:p>
     <w:p>
       <w:pPr>
@@ -15428,7 +15441,7 @@
         <w:ind w:firstLine="357"/>
         <w:jc w:val="both"/>
       </w:pPr>
-      <w:bookmarkStart w:id="26" w:name="_Toc164062020"/>
+      <w:bookmarkStart w:id="27" w:name="_Toc164062020"/>
       <w:r>
         <w:t xml:space="preserve">Irudia </w:t>
       </w:r>
@@ -15464,7 +15477,7 @@
       <w:r>
         <w:t>-a aldatu</w:t>
       </w:r>
-      <w:bookmarkEnd w:id="26"/>
+      <w:bookmarkEnd w:id="27"/>
     </w:p>
     <w:p/>
     <w:p>
@@ -15605,7 +15618,7 @@
         <w:ind w:firstLine="357"/>
         <w:jc w:val="both"/>
       </w:pPr>
-      <w:bookmarkStart w:id="27" w:name="_Toc164062021"/>
+      <w:bookmarkStart w:id="28" w:name="_Toc164062021"/>
       <w:r>
         <w:t xml:space="preserve">Irudia </w:t>
       </w:r>
@@ -15638,7 +15651,7 @@
       <w:r>
         <w:t>-a aldatu</w:t>
       </w:r>
-      <w:bookmarkEnd w:id="27"/>
+      <w:bookmarkEnd w:id="28"/>
     </w:p>
     <w:p/>
     <w:p>
@@ -15766,7 +15779,7 @@
           <w:rFonts w:cstheme="minorHAnsi"/>
         </w:rPr>
       </w:pPr>
-      <w:bookmarkStart w:id="28" w:name="_Toc164062022"/>
+      <w:bookmarkStart w:id="29" w:name="_Toc164062022"/>
       <w:r>
         <w:t xml:space="preserve">Irudia </w:t>
       </w:r>
@@ -15799,7 +15812,7 @@
       <w:r>
         <w:t>-a aldatu</w:t>
       </w:r>
-      <w:bookmarkEnd w:id="28"/>
+      <w:bookmarkEnd w:id="29"/>
     </w:p>
     <w:p>
       <w:pPr>
@@ -15828,7 +15841,7 @@
           <w:rFonts w:asciiTheme="minorHAnsi" w:hAnsiTheme="minorHAnsi" w:cstheme="minorHAnsi"/>
         </w:rPr>
       </w:pPr>
-      <w:bookmarkStart w:id="29" w:name="_Toc164061526"/>
+      <w:bookmarkStart w:id="30" w:name="_Toc164061526"/>
       <w:r>
         <w:rPr>
           <w:rFonts w:asciiTheme="minorHAnsi" w:hAnsiTheme="minorHAnsi" w:cstheme="minorHAnsi"/>
@@ -15836,7 +15849,7 @@
         <w:lastRenderedPageBreak/>
         <w:t>Samba (Karpeta Partekatuak):</w:t>
       </w:r>
-      <w:bookmarkEnd w:id="29"/>
+      <w:bookmarkEnd w:id="30"/>
     </w:p>
     <w:p>
       <w:pPr>
@@ -16085,7 +16098,7 @@
         <w:ind w:firstLine="357"/>
         <w:jc w:val="both"/>
       </w:pPr>
-      <w:bookmarkStart w:id="30" w:name="_Toc164062023"/>
+      <w:bookmarkStart w:id="31" w:name="_Toc164062023"/>
       <w:r>
         <w:t xml:space="preserve">Irudia </w:t>
       </w:r>
@@ -16113,7 +16126,7 @@
       <w:r>
         <w:t>Samba (Karpeta Partekatuak)</w:t>
       </w:r>
-      <w:bookmarkEnd w:id="30"/>
+      <w:bookmarkEnd w:id="31"/>
     </w:p>
     <w:p/>
     <w:p>
@@ -16174,7 +16187,7 @@
           <w:rFonts w:cstheme="minorHAnsi"/>
         </w:rPr>
       </w:pPr>
-      <w:bookmarkStart w:id="31" w:name="_Toc164062024"/>
+      <w:bookmarkStart w:id="32" w:name="_Toc164062024"/>
       <w:r>
         <w:t xml:space="preserve">Irudia </w:t>
       </w:r>
@@ -16199,7 +16212,7 @@
       <w:r>
         <w:t>-Samba (Karpeta Partekatuak)</w:t>
       </w:r>
-      <w:bookmarkEnd w:id="31"/>
+      <w:bookmarkEnd w:id="32"/>
     </w:p>
     <w:p>
       <w:pPr>
@@ -16429,7 +16442,7 @@
           <w:rFonts w:cstheme="minorHAnsi"/>
         </w:rPr>
       </w:pPr>
-      <w:bookmarkStart w:id="32" w:name="_Toc164062025"/>
+      <w:bookmarkStart w:id="33" w:name="_Toc164062025"/>
       <w:r>
         <w:t xml:space="preserve">Irudia </w:t>
       </w:r>
@@ -16457,7 +16470,7 @@
       <w:r>
         <w:t>Samba (Karpeta Partekatuak)</w:t>
       </w:r>
-      <w:bookmarkEnd w:id="32"/>
+      <w:bookmarkEnd w:id="33"/>
     </w:p>
     <w:p>
       <w:pPr>
@@ -16643,7 +16656,7 @@
           <w:rFonts w:cstheme="minorHAnsi"/>
         </w:rPr>
       </w:pPr>
-      <w:bookmarkStart w:id="33" w:name="_Toc164062026"/>
+      <w:bookmarkStart w:id="34" w:name="_Toc164062026"/>
       <w:r>
         <w:t xml:space="preserve">Irudia </w:t>
       </w:r>
@@ -16668,7 +16681,7 @@
       <w:r>
         <w:t>-Samba (Karpeta Partekatuak)</w:t>
       </w:r>
-      <w:bookmarkEnd w:id="33"/>
+      <w:bookmarkEnd w:id="34"/>
     </w:p>
     <w:p>
       <w:pPr>
@@ -17053,7 +17066,7 @@
           <w:rFonts w:cstheme="minorHAnsi"/>
         </w:rPr>
       </w:pPr>
-      <w:bookmarkStart w:id="34" w:name="_Toc164062027"/>
+      <w:bookmarkStart w:id="35" w:name="_Toc164062027"/>
       <w:r>
         <w:t xml:space="preserve">Irudia </w:t>
       </w:r>
@@ -17078,7 +17091,7 @@
       <w:r>
         <w:t>-Samba (Karpeta Partekatuak)</w:t>
       </w:r>
-      <w:bookmarkEnd w:id="34"/>
+      <w:bookmarkEnd w:id="35"/>
     </w:p>
     <w:p>
       <w:pPr>
@@ -17140,7 +17153,7 @@
           <w:lang w:val="es-ES" w:eastAsia="es-ES"/>
         </w:rPr>
       </w:pPr>
-      <w:bookmarkStart w:id="35" w:name="_Toc164062028"/>
+      <w:bookmarkStart w:id="36" w:name="_Toc164062028"/>
       <w:r>
         <w:t xml:space="preserve">Irudia </w:t>
       </w:r>
@@ -17165,7 +17178,7 @@
       <w:r>
         <w:t>-Samba (Karpeta Partekatuak)</w:t>
       </w:r>
-      <w:bookmarkEnd w:id="35"/>
+      <w:bookmarkEnd w:id="36"/>
     </w:p>
     <w:p>
       <w:pPr>
@@ -17225,7 +17238,7 @@
           <w:rFonts w:cstheme="minorHAnsi"/>
         </w:rPr>
       </w:pPr>
-      <w:bookmarkStart w:id="36" w:name="_Toc164062029"/>
+      <w:bookmarkStart w:id="37" w:name="_Toc164062029"/>
       <w:r>
         <w:t xml:space="preserve">Irudia </w:t>
       </w:r>
@@ -17250,7 +17263,7 @@
       <w:r>
         <w:t>-Samba (Karpeta Partekatuak)</w:t>
       </w:r>
-      <w:bookmarkEnd w:id="36"/>
+      <w:bookmarkEnd w:id="37"/>
     </w:p>
     <w:p>
       <w:pPr>
@@ -17360,7 +17373,7 @@
           <w:rFonts w:cstheme="minorHAnsi"/>
         </w:rPr>
       </w:pPr>
-      <w:bookmarkStart w:id="37" w:name="_Toc164062030"/>
+      <w:bookmarkStart w:id="38" w:name="_Toc164062030"/>
       <w:r>
         <w:t xml:space="preserve">Irudia </w:t>
       </w:r>
@@ -17385,7 +17398,7 @@
       <w:r>
         <w:t>-Samba (Karpeta Partekatuak)</w:t>
       </w:r>
-      <w:bookmarkEnd w:id="37"/>
+      <w:bookmarkEnd w:id="38"/>
     </w:p>
     <w:p>
       <w:pPr>
@@ -17523,7 +17536,7 @@
         <w:ind w:firstLine="357"/>
         <w:jc w:val="both"/>
       </w:pPr>
-      <w:bookmarkStart w:id="38" w:name="_Toc164062031"/>
+      <w:bookmarkStart w:id="39" w:name="_Toc164062031"/>
       <w:r>
         <w:t xml:space="preserve">Irudia </w:t>
       </w:r>
@@ -17548,7 +17561,7 @@
       <w:r>
         <w:t>-Samba (Karpeta Partekatuak)</w:t>
       </w:r>
-      <w:bookmarkEnd w:id="38"/>
+      <w:bookmarkEnd w:id="39"/>
     </w:p>
     <w:p>
       <w:pPr>
@@ -17699,7 +17712,7 @@
         <w:ind w:firstLine="357"/>
         <w:jc w:val="both"/>
       </w:pPr>
-      <w:bookmarkStart w:id="39" w:name="_Toc164062032"/>
+      <w:bookmarkStart w:id="40" w:name="_Toc164062032"/>
       <w:r>
         <w:t xml:space="preserve">Irudia </w:t>
       </w:r>
@@ -17724,7 +17737,7 @@
       <w:r>
         <w:t>-Samba (Karpeta Partekatuak)</w:t>
       </w:r>
-      <w:bookmarkEnd w:id="39"/>
+      <w:bookmarkEnd w:id="40"/>
     </w:p>
     <w:p/>
     <w:p>
@@ -17962,7 +17975,7 @@
         <w:ind w:firstLine="357"/>
         <w:jc w:val="both"/>
       </w:pPr>
-      <w:bookmarkStart w:id="40" w:name="_Toc164062033"/>
+      <w:bookmarkStart w:id="41" w:name="_Toc164062033"/>
       <w:r>
         <w:t xml:space="preserve">Irudia </w:t>
       </w:r>
@@ -17987,7 +18000,7 @@
       <w:r>
         <w:t>-Samba (Karpeta Partekatuak)</w:t>
       </w:r>
-      <w:bookmarkEnd w:id="40"/>
+      <w:bookmarkEnd w:id="41"/>
     </w:p>
     <w:p/>
     <w:p>
@@ -18073,7 +18086,7 @@
           <w:rFonts w:cstheme="minorHAnsi"/>
         </w:rPr>
       </w:pPr>
-      <w:bookmarkStart w:id="41" w:name="_Toc164062034"/>
+      <w:bookmarkStart w:id="42" w:name="_Toc164062034"/>
       <w:r>
         <w:t xml:space="preserve">Irudia </w:t>
       </w:r>
@@ -18098,7 +18111,7 @@
       <w:r>
         <w:t>-Samba (Karpeta Partekatuak)</w:t>
       </w:r>
-      <w:bookmarkEnd w:id="41"/>
+      <w:bookmarkEnd w:id="42"/>
     </w:p>
     <w:p>
       <w:pPr>
@@ -18358,7 +18371,7 @@
           <w:lang w:val="es-ES" w:eastAsia="es-ES"/>
         </w:rPr>
       </w:pPr>
-      <w:bookmarkStart w:id="42" w:name="_Toc164062035"/>
+      <w:bookmarkStart w:id="43" w:name="_Toc164062035"/>
       <w:r>
         <w:t xml:space="preserve">Irudia </w:t>
       </w:r>
@@ -18383,7 +18396,7 @@
       <w:r>
         <w:t>-Samba (Karpeta Partekatuak)</w:t>
       </w:r>
-      <w:bookmarkEnd w:id="42"/>
+      <w:bookmarkEnd w:id="43"/>
       <w:r>
         <w:rPr>
           <w:rFonts w:cstheme="minorHAnsi"/>
@@ -18464,7 +18477,7 @@
         <w:ind w:firstLine="357"/>
         <w:jc w:val="both"/>
       </w:pPr>
-      <w:bookmarkStart w:id="43" w:name="_Toc164062036"/>
+      <w:bookmarkStart w:id="44" w:name="_Toc164062036"/>
       <w:r>
         <w:t xml:space="preserve">Irudia </w:t>
       </w:r>
@@ -18489,7 +18502,7 @@
       <w:r>
         <w:t>-Samba (Karpeta Partekatuak)</w:t>
       </w:r>
-      <w:bookmarkEnd w:id="43"/>
+      <w:bookmarkEnd w:id="44"/>
     </w:p>
     <w:p>
       <w:pPr>
@@ -18550,7 +18563,7 @@
           <w:rFonts w:cstheme="minorHAnsi"/>
         </w:rPr>
       </w:pPr>
-      <w:bookmarkStart w:id="44" w:name="_Toc164062037"/>
+      <w:bookmarkStart w:id="45" w:name="_Toc164062037"/>
       <w:r>
         <w:t xml:space="preserve">Irudia </w:t>
       </w:r>
@@ -18575,7 +18588,7 @@
       <w:r>
         <w:t>-Samba (Karpeta Partekatuak)</w:t>
       </w:r>
-      <w:bookmarkEnd w:id="44"/>
+      <w:bookmarkEnd w:id="45"/>
     </w:p>
     <w:p>
       <w:pPr>
@@ -18610,7 +18623,7 @@
           <w:rFonts w:asciiTheme="minorHAnsi" w:hAnsiTheme="minorHAnsi" w:cstheme="minorHAnsi"/>
         </w:rPr>
       </w:pPr>
-      <w:bookmarkStart w:id="45" w:name="_Toc164061527"/>
+      <w:bookmarkStart w:id="46" w:name="_Toc164061527"/>
       <w:r>
         <w:rPr>
           <w:rFonts w:asciiTheme="minorHAnsi" w:hAnsiTheme="minorHAnsi" w:cstheme="minorHAnsi"/>
@@ -18618,7 +18631,7 @@
         <w:lastRenderedPageBreak/>
         <w:t>Datu-Baseak:</w:t>
       </w:r>
-      <w:bookmarkEnd w:id="45"/>
+      <w:bookmarkEnd w:id="46"/>
     </w:p>
     <w:p/>
     <w:p>
@@ -18636,14 +18649,14 @@
         </w:rPr>
         <w:tab/>
       </w:r>
-      <w:bookmarkStart w:id="46" w:name="_Toc164061528"/>
+      <w:bookmarkStart w:id="47" w:name="_Toc164061528"/>
       <w:r>
         <w:rPr>
           <w:rFonts w:asciiTheme="minorHAnsi" w:hAnsiTheme="minorHAnsi" w:cstheme="minorHAnsi"/>
         </w:rPr>
         <w:t>Oracle instalazioa:</w:t>
       </w:r>
-      <w:bookmarkEnd w:id="46"/>
+      <w:bookmarkEnd w:id="47"/>
     </w:p>
     <w:p/>
     <w:p>
@@ -18784,7 +18797,7 @@
           <w:rFonts w:cstheme="minorHAnsi"/>
         </w:rPr>
       </w:pPr>
-      <w:bookmarkStart w:id="47" w:name="_Toc164062038"/>
+      <w:bookmarkStart w:id="48" w:name="_Toc164062038"/>
       <w:r>
         <w:t xml:space="preserve">Irudia </w:t>
       </w:r>
@@ -18812,7 +18825,7 @@
       <w:r>
         <w:t>Oracle instalazioa</w:t>
       </w:r>
-      <w:bookmarkEnd w:id="47"/>
+      <w:bookmarkEnd w:id="48"/>
     </w:p>
     <w:p>
       <w:pPr>
@@ -19011,7 +19024,7 @@
           <w:rFonts w:cstheme="minorHAnsi"/>
         </w:rPr>
       </w:pPr>
-      <w:bookmarkStart w:id="48" w:name="_Toc164062039"/>
+      <w:bookmarkStart w:id="49" w:name="_Toc164062039"/>
       <w:r>
         <w:t xml:space="preserve">Irudia </w:t>
       </w:r>
@@ -19036,7 +19049,7 @@
       <w:r>
         <w:t>-Oracle instalazioa</w:t>
       </w:r>
-      <w:bookmarkEnd w:id="48"/>
+      <w:bookmarkEnd w:id="49"/>
     </w:p>
     <w:p>
       <w:pPr>
@@ -19220,7 +19233,7 @@
           <w:rFonts w:cstheme="minorHAnsi"/>
         </w:rPr>
       </w:pPr>
-      <w:bookmarkStart w:id="49" w:name="_Toc164062040"/>
+      <w:bookmarkStart w:id="50" w:name="_Toc164062040"/>
       <w:r>
         <w:t xml:space="preserve">Irudia </w:t>
       </w:r>
@@ -19245,7 +19258,7 @@
       <w:r>
         <w:t>-Oracle instalazioa</w:t>
       </w:r>
-      <w:bookmarkEnd w:id="49"/>
+      <w:bookmarkEnd w:id="50"/>
     </w:p>
     <w:p>
       <w:pPr>
@@ -19437,7 +19450,7 @@
           <w:rFonts w:cstheme="minorHAnsi"/>
         </w:rPr>
       </w:pPr>
-      <w:bookmarkStart w:id="50" w:name="_Toc164062041"/>
+      <w:bookmarkStart w:id="51" w:name="_Toc164062041"/>
       <w:r>
         <w:t xml:space="preserve">Irudia </w:t>
       </w:r>
@@ -19462,7 +19475,7 @@
       <w:r>
         <w:t>-Oracle instalazioa</w:t>
       </w:r>
-      <w:bookmarkEnd w:id="50"/>
+      <w:bookmarkEnd w:id="51"/>
     </w:p>
     <w:p>
       <w:pPr>
@@ -19611,7 +19624,7 @@
           <w:rFonts w:cstheme="minorHAnsi"/>
         </w:rPr>
       </w:pPr>
-      <w:bookmarkStart w:id="51" w:name="_Toc164062042"/>
+      <w:bookmarkStart w:id="52" w:name="_Toc164062042"/>
       <w:r>
         <w:t xml:space="preserve">Irudia </w:t>
       </w:r>
@@ -19636,7 +19649,7 @@
       <w:r>
         <w:t>-Oracle instalazioa</w:t>
       </w:r>
-      <w:bookmarkEnd w:id="51"/>
+      <w:bookmarkEnd w:id="52"/>
     </w:p>
     <w:p>
       <w:pPr>
@@ -19705,7 +19718,7 @@
           <w:rFonts w:cstheme="minorHAnsi"/>
         </w:rPr>
       </w:pPr>
-      <w:bookmarkStart w:id="52" w:name="_Toc164062043"/>
+      <w:bookmarkStart w:id="53" w:name="_Toc164062043"/>
       <w:r>
         <w:t xml:space="preserve">Irudia </w:t>
       </w:r>
@@ -19730,7 +19743,7 @@
       <w:r>
         <w:t>-Oracle instalazioa</w:t>
       </w:r>
-      <w:bookmarkEnd w:id="52"/>
+      <w:bookmarkEnd w:id="53"/>
     </w:p>
     <w:p>
       <w:pPr>
@@ -19896,7 +19909,7 @@
           <w:rFonts w:cstheme="minorHAnsi"/>
         </w:rPr>
       </w:pPr>
-      <w:bookmarkStart w:id="53" w:name="_Toc164062044"/>
+      <w:bookmarkStart w:id="54" w:name="_Toc164062044"/>
       <w:r>
         <w:t xml:space="preserve">Irudia </w:t>
       </w:r>
@@ -19921,7 +19934,7 @@
       <w:r>
         <w:t>-Oracle instalazioa</w:t>
       </w:r>
-      <w:bookmarkEnd w:id="53"/>
+      <w:bookmarkEnd w:id="54"/>
     </w:p>
     <w:p>
       <w:pPr>
@@ -20100,7 +20113,7 @@
           <w:rFonts w:cstheme="minorHAnsi"/>
         </w:rPr>
       </w:pPr>
-      <w:bookmarkStart w:id="54" w:name="_Toc164062045"/>
+      <w:bookmarkStart w:id="55" w:name="_Toc164062045"/>
       <w:r>
         <w:t xml:space="preserve">Irudia </w:t>
       </w:r>
@@ -20125,7 +20138,7 @@
       <w:r>
         <w:t>-Oracle instalazioa</w:t>
       </w:r>
-      <w:bookmarkEnd w:id="54"/>
+      <w:bookmarkEnd w:id="55"/>
     </w:p>
     <w:p>
       <w:pPr>
@@ -20417,7 +20430,7 @@
         <w:ind w:left="357"/>
         <w:jc w:val="both"/>
       </w:pPr>
-      <w:bookmarkStart w:id="55" w:name="_Toc164062046"/>
+      <w:bookmarkStart w:id="56" w:name="_Toc164062046"/>
       <w:r>
         <w:t xml:space="preserve">Irudia </w:t>
       </w:r>
@@ -20442,7 +20455,7 @@
       <w:r>
         <w:t>-Oracle instalazioa</w:t>
       </w:r>
-      <w:bookmarkEnd w:id="55"/>
+      <w:bookmarkEnd w:id="56"/>
     </w:p>
     <w:p>
       <w:pPr>
@@ -20504,7 +20517,7 @@
           <w:lang w:val="es-ES"/>
         </w:rPr>
       </w:pPr>
-      <w:bookmarkStart w:id="56" w:name="_Toc164062047"/>
+      <w:bookmarkStart w:id="57" w:name="_Toc164062047"/>
       <w:r>
         <w:t xml:space="preserve">Irudia </w:t>
       </w:r>
@@ -20529,7 +20542,7 @@
       <w:r>
         <w:t>-Oracle instalazioa</w:t>
       </w:r>
-      <w:bookmarkEnd w:id="56"/>
+      <w:bookmarkEnd w:id="57"/>
     </w:p>
     <w:p>
       <w:pPr>
@@ -20665,7 +20678,7 @@
           <w:lang w:val="es-ES"/>
         </w:rPr>
       </w:pPr>
-      <w:bookmarkStart w:id="57" w:name="_Toc164062048"/>
+      <w:bookmarkStart w:id="58" w:name="_Toc164062048"/>
       <w:r>
         <w:t xml:space="preserve">Irudia </w:t>
       </w:r>
@@ -20690,7 +20703,7 @@
       <w:r>
         <w:t>-Oracle instalazioa</w:t>
       </w:r>
-      <w:bookmarkEnd w:id="57"/>
+      <w:bookmarkEnd w:id="58"/>
     </w:p>
     <w:p>
       <w:pPr>
@@ -20873,7 +20886,7 @@
           <w:lang w:val="es-ES"/>
         </w:rPr>
       </w:pPr>
-      <w:bookmarkStart w:id="58" w:name="_Toc164062049"/>
+      <w:bookmarkStart w:id="59" w:name="_Toc164062049"/>
       <w:r>
         <w:t xml:space="preserve">Irudia </w:t>
       </w:r>
@@ -20898,8 +20911,8 @@
       <w:r>
         <w:t>-Oracle instalazioa</w:t>
       </w:r>
-      <w:bookmarkStart w:id="59" w:name="_Toc161398317"/>
-      <w:bookmarkEnd w:id="58"/>
+      <w:bookmarkStart w:id="60" w:name="_Toc161398317"/>
+      <w:bookmarkEnd w:id="59"/>
     </w:p>
     <w:p>
       <w:pPr>
@@ -20910,7 +20923,7 @@
           <w:rFonts w:asciiTheme="minorHAnsi" w:hAnsiTheme="minorHAnsi" w:cstheme="minorHAnsi"/>
         </w:rPr>
       </w:pPr>
-      <w:bookmarkStart w:id="60" w:name="_Toc164061529"/>
+      <w:bookmarkStart w:id="61" w:name="_Toc164061529"/>
       <w:r>
         <w:rPr>
           <w:rFonts w:asciiTheme="minorHAnsi" w:hAnsiTheme="minorHAnsi" w:cstheme="minorHAnsi"/>
@@ -20918,8 +20931,8 @@
         <w:lastRenderedPageBreak/>
         <w:t>Oracle erabiltzailea sortzen:</w:t>
       </w:r>
-      <w:bookmarkEnd w:id="59"/>
       <w:bookmarkEnd w:id="60"/>
+      <w:bookmarkEnd w:id="61"/>
     </w:p>
     <w:p>
       <w:pPr>
@@ -21077,8 +21090,8 @@
           <w:rFonts w:cstheme="minorHAnsi"/>
         </w:rPr>
       </w:pPr>
-      <w:bookmarkStart w:id="61" w:name="_Toc161398286"/>
-      <w:bookmarkStart w:id="62" w:name="_Toc164062050"/>
+      <w:bookmarkStart w:id="62" w:name="_Toc161398286"/>
+      <w:bookmarkStart w:id="63" w:name="_Toc164062050"/>
       <w:r>
         <w:rPr>
           <w:rFonts w:cstheme="minorHAnsi"/>
@@ -21122,8 +21135,8 @@
         </w:rPr>
         <w:t>-Erabiltzailea</w:t>
       </w:r>
-      <w:bookmarkEnd w:id="61"/>
       <w:bookmarkEnd w:id="62"/>
+      <w:bookmarkEnd w:id="63"/>
     </w:p>
     <w:p>
       <w:pPr>
@@ -21287,8 +21300,8 @@
           <w:rFonts w:cstheme="minorHAnsi"/>
         </w:rPr>
       </w:pPr>
-      <w:bookmarkStart w:id="63" w:name="_Toc161398287"/>
-      <w:bookmarkStart w:id="64" w:name="_Toc164062051"/>
+      <w:bookmarkStart w:id="64" w:name="_Toc161398287"/>
+      <w:bookmarkStart w:id="65" w:name="_Toc164062051"/>
       <w:r>
         <w:rPr>
           <w:rFonts w:cstheme="minorHAnsi"/>
@@ -21332,8 +21345,8 @@
         </w:rPr>
         <w:t>-Erabiltzailea</w:t>
       </w:r>
-      <w:bookmarkEnd w:id="63"/>
       <w:bookmarkEnd w:id="64"/>
+      <w:bookmarkEnd w:id="65"/>
     </w:p>
     <w:p>
       <w:pPr>
@@ -21440,8 +21453,8 @@
           <w:rFonts w:cstheme="minorHAnsi"/>
         </w:rPr>
       </w:pPr>
-      <w:bookmarkStart w:id="65" w:name="_Toc161398288"/>
-      <w:bookmarkStart w:id="66" w:name="_Toc164062052"/>
+      <w:bookmarkStart w:id="66" w:name="_Toc161398288"/>
+      <w:bookmarkStart w:id="67" w:name="_Toc164062052"/>
       <w:r>
         <w:rPr>
           <w:rFonts w:cstheme="minorHAnsi"/>
@@ -21485,8 +21498,8 @@
         </w:rPr>
         <w:t>-Erabiltzailea</w:t>
       </w:r>
-      <w:bookmarkEnd w:id="65"/>
       <w:bookmarkEnd w:id="66"/>
+      <w:bookmarkEnd w:id="67"/>
     </w:p>
     <w:p>
       <w:pPr>
@@ -21641,8 +21654,8 @@
           <w:rFonts w:cstheme="minorHAnsi"/>
         </w:rPr>
       </w:pPr>
-      <w:bookmarkStart w:id="67" w:name="_Toc161398289"/>
-      <w:bookmarkStart w:id="68" w:name="_Toc164062053"/>
+      <w:bookmarkStart w:id="68" w:name="_Toc161398289"/>
+      <w:bookmarkStart w:id="69" w:name="_Toc164062053"/>
       <w:r>
         <w:rPr>
           <w:rFonts w:cstheme="minorHAnsi"/>
@@ -21686,8 +21699,8 @@
         </w:rPr>
         <w:t>-Erabiltzailea</w:t>
       </w:r>
-      <w:bookmarkEnd w:id="67"/>
       <w:bookmarkEnd w:id="68"/>
+      <w:bookmarkEnd w:id="69"/>
     </w:p>
     <w:p>
       <w:pPr>
@@ -21826,8 +21839,8 @@
           <w:rFonts w:cstheme="minorHAnsi"/>
         </w:rPr>
       </w:pPr>
-      <w:bookmarkStart w:id="69" w:name="_Toc161398290"/>
-      <w:bookmarkStart w:id="70" w:name="_Toc164062054"/>
+      <w:bookmarkStart w:id="70" w:name="_Toc161398290"/>
+      <w:bookmarkStart w:id="71" w:name="_Toc164062054"/>
       <w:r>
         <w:rPr>
           <w:rFonts w:cstheme="minorHAnsi"/>
@@ -21871,8 +21884,8 @@
         </w:rPr>
         <w:t>-Erabiltzailea</w:t>
       </w:r>
-      <w:bookmarkEnd w:id="69"/>
       <w:bookmarkEnd w:id="70"/>
+      <w:bookmarkEnd w:id="71"/>
     </w:p>
     <w:p>
       <w:pPr>
@@ -22023,8 +22036,8 @@
           <w:rFonts w:cstheme="minorHAnsi"/>
         </w:rPr>
       </w:pPr>
-      <w:bookmarkStart w:id="71" w:name="_Toc161398291"/>
-      <w:bookmarkStart w:id="72" w:name="_Toc164062055"/>
+      <w:bookmarkStart w:id="72" w:name="_Toc161398291"/>
+      <w:bookmarkStart w:id="73" w:name="_Toc164062055"/>
       <w:r>
         <w:rPr>
           <w:rFonts w:cstheme="minorHAnsi"/>
@@ -22068,8 +22081,8 @@
         </w:rPr>
         <w:t>-Erabiltzailea</w:t>
       </w:r>
-      <w:bookmarkEnd w:id="71"/>
       <w:bookmarkEnd w:id="72"/>
+      <w:bookmarkEnd w:id="73"/>
     </w:p>
     <w:p>
       <w:pPr>
@@ -22096,8 +22109,8 @@
           <w:rFonts w:asciiTheme="minorHAnsi" w:hAnsiTheme="minorHAnsi" w:cstheme="minorHAnsi"/>
         </w:rPr>
       </w:pPr>
-      <w:bookmarkStart w:id="73" w:name="_Toc161398318"/>
-      <w:bookmarkStart w:id="74" w:name="_Toc164061530"/>
+      <w:bookmarkStart w:id="74" w:name="_Toc161398318"/>
+      <w:bookmarkStart w:id="75" w:name="_Toc164061530"/>
       <w:r>
         <w:rPr>
           <w:rFonts w:asciiTheme="minorHAnsi" w:hAnsiTheme="minorHAnsi" w:cstheme="minorHAnsi"/>
@@ -22105,8 +22118,8 @@
         <w:lastRenderedPageBreak/>
         <w:t>Migrazioa egiten:</w:t>
       </w:r>
-      <w:bookmarkEnd w:id="73"/>
       <w:bookmarkEnd w:id="74"/>
+      <w:bookmarkEnd w:id="75"/>
     </w:p>
     <w:p>
       <w:pPr>
@@ -22217,8 +22230,8 @@
           <w:rFonts w:cstheme="minorHAnsi"/>
         </w:rPr>
       </w:pPr>
-      <w:bookmarkStart w:id="75" w:name="_Toc161398292"/>
-      <w:bookmarkStart w:id="76" w:name="_Toc164062056"/>
+      <w:bookmarkStart w:id="76" w:name="_Toc161398292"/>
+      <w:bookmarkStart w:id="77" w:name="_Toc164062056"/>
       <w:r>
         <w:rPr>
           <w:rFonts w:cstheme="minorHAnsi"/>
@@ -22262,8 +22275,8 @@
         </w:rPr>
         <w:t>-Migrazioa</w:t>
       </w:r>
-      <w:bookmarkEnd w:id="75"/>
       <w:bookmarkEnd w:id="76"/>
+      <w:bookmarkEnd w:id="77"/>
     </w:p>
     <w:p>
       <w:pPr>
@@ -22386,8 +22399,8 @@
           <w:rFonts w:cstheme="minorHAnsi"/>
         </w:rPr>
       </w:pPr>
-      <w:bookmarkStart w:id="77" w:name="_Toc161398293"/>
-      <w:bookmarkStart w:id="78" w:name="_Toc164062057"/>
+      <w:bookmarkStart w:id="78" w:name="_Toc161398293"/>
+      <w:bookmarkStart w:id="79" w:name="_Toc164062057"/>
       <w:r>
         <w:rPr>
           <w:rFonts w:cstheme="minorHAnsi"/>
@@ -22431,8 +22444,8 @@
         </w:rPr>
         <w:t>-Migrazioa</w:t>
       </w:r>
-      <w:bookmarkEnd w:id="77"/>
       <w:bookmarkEnd w:id="78"/>
+      <w:bookmarkEnd w:id="79"/>
     </w:p>
     <w:p>
       <w:pPr>
@@ -22591,8 +22604,8 @@
           <w:rFonts w:cstheme="minorHAnsi"/>
         </w:rPr>
       </w:pPr>
-      <w:bookmarkStart w:id="79" w:name="_Toc161398294"/>
-      <w:bookmarkStart w:id="80" w:name="_Toc164062058"/>
+      <w:bookmarkStart w:id="80" w:name="_Toc161398294"/>
+      <w:bookmarkStart w:id="81" w:name="_Toc164062058"/>
       <w:r>
         <w:rPr>
           <w:rFonts w:cstheme="minorHAnsi"/>
@@ -22636,8 +22649,8 @@
         </w:rPr>
         <w:t>-Migrazioa</w:t>
       </w:r>
-      <w:bookmarkEnd w:id="79"/>
       <w:bookmarkEnd w:id="80"/>
+      <w:bookmarkEnd w:id="81"/>
     </w:p>
     <w:p>
       <w:pPr>
@@ -22801,8 +22814,8 @@
           <w:rFonts w:cstheme="minorHAnsi"/>
         </w:rPr>
       </w:pPr>
-      <w:bookmarkStart w:id="81" w:name="_Toc161398295"/>
-      <w:bookmarkStart w:id="82" w:name="_Toc164062059"/>
+      <w:bookmarkStart w:id="82" w:name="_Toc161398295"/>
+      <w:bookmarkStart w:id="83" w:name="_Toc164062059"/>
       <w:r>
         <w:rPr>
           <w:rFonts w:cstheme="minorHAnsi"/>
@@ -22846,8 +22859,8 @@
         </w:rPr>
         <w:t>-Migrazioa</w:t>
       </w:r>
-      <w:bookmarkEnd w:id="81"/>
       <w:bookmarkEnd w:id="82"/>
+      <w:bookmarkEnd w:id="83"/>
     </w:p>
     <w:p>
       <w:pPr>
@@ -22932,8 +22945,8 @@
           <w:rFonts w:cstheme="minorHAnsi"/>
         </w:rPr>
       </w:pPr>
-      <w:bookmarkStart w:id="83" w:name="_Toc161398296"/>
-      <w:bookmarkStart w:id="84" w:name="_Toc164062060"/>
+      <w:bookmarkStart w:id="84" w:name="_Toc161398296"/>
+      <w:bookmarkStart w:id="85" w:name="_Toc164062060"/>
       <w:r>
         <w:rPr>
           <w:rFonts w:cstheme="minorHAnsi"/>
@@ -22977,8 +22990,8 @@
         </w:rPr>
         <w:t>-Migrazioa</w:t>
       </w:r>
-      <w:bookmarkEnd w:id="83"/>
       <w:bookmarkEnd w:id="84"/>
+      <w:bookmarkEnd w:id="85"/>
     </w:p>
     <w:p>
       <w:pPr>
@@ -23080,8 +23093,8 @@
           <w:rFonts w:cstheme="minorHAnsi"/>
         </w:rPr>
       </w:pPr>
-      <w:bookmarkStart w:id="85" w:name="_Toc161398297"/>
-      <w:bookmarkStart w:id="86" w:name="_Toc164062061"/>
+      <w:bookmarkStart w:id="86" w:name="_Toc161398297"/>
+      <w:bookmarkStart w:id="87" w:name="_Toc164062061"/>
       <w:r>
         <w:rPr>
           <w:rFonts w:cstheme="minorHAnsi"/>
@@ -23125,8 +23138,8 @@
         </w:rPr>
         <w:t>-Migrazioa</w:t>
       </w:r>
-      <w:bookmarkEnd w:id="85"/>
       <w:bookmarkEnd w:id="86"/>
+      <w:bookmarkEnd w:id="87"/>
     </w:p>
     <w:p>
       <w:pPr>
@@ -23224,8 +23237,8 @@
           <w:rFonts w:cstheme="minorHAnsi"/>
         </w:rPr>
       </w:pPr>
-      <w:bookmarkStart w:id="87" w:name="_Toc161398298"/>
-      <w:bookmarkStart w:id="88" w:name="_Toc164062062"/>
+      <w:bookmarkStart w:id="88" w:name="_Toc161398298"/>
+      <w:bookmarkStart w:id="89" w:name="_Toc164062062"/>
       <w:r>
         <w:rPr>
           <w:rFonts w:cstheme="minorHAnsi"/>
@@ -23269,8 +23282,8 @@
         </w:rPr>
         <w:t>-Migrazioa</w:t>
       </w:r>
-      <w:bookmarkEnd w:id="87"/>
       <w:bookmarkEnd w:id="88"/>
+      <w:bookmarkEnd w:id="89"/>
     </w:p>
     <w:p>
       <w:pPr>
@@ -23371,8 +23384,8 @@
           <w:rFonts w:cstheme="minorHAnsi"/>
         </w:rPr>
       </w:pPr>
-      <w:bookmarkStart w:id="89" w:name="_Toc161398299"/>
-      <w:bookmarkStart w:id="90" w:name="_Toc164062063"/>
+      <w:bookmarkStart w:id="90" w:name="_Toc161398299"/>
+      <w:bookmarkStart w:id="91" w:name="_Toc164062063"/>
       <w:r>
         <w:rPr>
           <w:rFonts w:cstheme="minorHAnsi"/>
@@ -23416,8 +23429,8 @@
         </w:rPr>
         <w:t>-Migrazioa</w:t>
       </w:r>
-      <w:bookmarkEnd w:id="89"/>
       <w:bookmarkEnd w:id="90"/>
+      <w:bookmarkEnd w:id="91"/>
     </w:p>
     <w:p>
       <w:pPr>
@@ -23428,8 +23441,8 @@
           <w:rFonts w:asciiTheme="minorHAnsi" w:hAnsiTheme="minorHAnsi" w:cstheme="minorHAnsi"/>
         </w:rPr>
       </w:pPr>
-      <w:bookmarkStart w:id="91" w:name="_Toc161398319"/>
-      <w:bookmarkStart w:id="92" w:name="_Toc164061531"/>
+      <w:bookmarkStart w:id="92" w:name="_Toc161398319"/>
+      <w:bookmarkStart w:id="93" w:name="_Toc164061531"/>
       <w:r>
         <w:rPr>
           <w:rFonts w:asciiTheme="minorHAnsi" w:hAnsiTheme="minorHAnsi" w:cstheme="minorHAnsi"/>
@@ -23437,8 +23450,8 @@
         <w:lastRenderedPageBreak/>
         <w:t>SQL Datu base konektatzen:</w:t>
       </w:r>
-      <w:bookmarkEnd w:id="91"/>
       <w:bookmarkEnd w:id="92"/>
+      <w:bookmarkEnd w:id="93"/>
     </w:p>
     <w:p>
       <w:pPr>
@@ -23535,8 +23548,8 @@
           <w:rFonts w:cstheme="minorHAnsi"/>
         </w:rPr>
       </w:pPr>
-      <w:bookmarkStart w:id="93" w:name="_Toc161398300"/>
-      <w:bookmarkStart w:id="94" w:name="_Toc164062064"/>
+      <w:bookmarkStart w:id="94" w:name="_Toc161398300"/>
+      <w:bookmarkStart w:id="95" w:name="_Toc164062064"/>
       <w:r>
         <w:rPr>
           <w:rFonts w:cstheme="minorHAnsi"/>
@@ -23580,8 +23593,8 @@
         </w:rPr>
         <w:t>-Migrazioa</w:t>
       </w:r>
-      <w:bookmarkEnd w:id="93"/>
       <w:bookmarkEnd w:id="94"/>
+      <w:bookmarkEnd w:id="95"/>
     </w:p>
     <w:p>
       <w:pPr>
@@ -23681,8 +23694,8 @@
           <w:rFonts w:cstheme="minorHAnsi"/>
         </w:rPr>
       </w:pPr>
-      <w:bookmarkStart w:id="95" w:name="_Toc161398301"/>
-      <w:bookmarkStart w:id="96" w:name="_Toc164062065"/>
+      <w:bookmarkStart w:id="96" w:name="_Toc161398301"/>
+      <w:bookmarkStart w:id="97" w:name="_Toc164062065"/>
       <w:r>
         <w:rPr>
           <w:rFonts w:cstheme="minorHAnsi"/>
@@ -23726,8 +23739,8 @@
         </w:rPr>
         <w:t>-Migrazioa</w:t>
       </w:r>
-      <w:bookmarkEnd w:id="95"/>
       <w:bookmarkEnd w:id="96"/>
+      <w:bookmarkEnd w:id="97"/>
     </w:p>
     <w:p>
       <w:pPr>
@@ -23819,8 +23832,8 @@
           <w:rFonts w:cstheme="minorHAnsi"/>
         </w:rPr>
       </w:pPr>
-      <w:bookmarkStart w:id="97" w:name="_Toc161398302"/>
-      <w:bookmarkStart w:id="98" w:name="_Toc164062066"/>
+      <w:bookmarkStart w:id="98" w:name="_Toc161398302"/>
+      <w:bookmarkStart w:id="99" w:name="_Toc164062066"/>
       <w:r>
         <w:rPr>
           <w:rFonts w:cstheme="minorHAnsi"/>
@@ -23864,8 +23877,8 @@
         </w:rPr>
         <w:t>-Migrazioa</w:t>
       </w:r>
-      <w:bookmarkEnd w:id="97"/>
       <w:bookmarkEnd w:id="98"/>
+      <w:bookmarkEnd w:id="99"/>
     </w:p>
     <w:p>
       <w:pPr>
@@ -23956,8 +23969,8 @@
           <w:rFonts w:cstheme="minorHAnsi"/>
         </w:rPr>
       </w:pPr>
-      <w:bookmarkStart w:id="99" w:name="_Toc161398303"/>
-      <w:bookmarkStart w:id="100" w:name="_Toc164062067"/>
+      <w:bookmarkStart w:id="100" w:name="_Toc161398303"/>
+      <w:bookmarkStart w:id="101" w:name="_Toc164062067"/>
       <w:r>
         <w:rPr>
           <w:rFonts w:cstheme="minorHAnsi"/>
@@ -24001,8 +24014,8 @@
         </w:rPr>
         <w:t>-Migrazioa</w:t>
       </w:r>
-      <w:bookmarkEnd w:id="99"/>
       <w:bookmarkEnd w:id="100"/>
+      <w:bookmarkEnd w:id="101"/>
     </w:p>
     <w:p>
       <w:pPr>
@@ -24108,8 +24121,8 @@
           <w:rFonts w:cstheme="minorHAnsi"/>
         </w:rPr>
       </w:pPr>
-      <w:bookmarkStart w:id="101" w:name="_Toc161398304"/>
-      <w:bookmarkStart w:id="102" w:name="_Toc164062068"/>
+      <w:bookmarkStart w:id="102" w:name="_Toc161398304"/>
+      <w:bookmarkStart w:id="103" w:name="_Toc164062068"/>
       <w:r>
         <w:rPr>
           <w:rFonts w:cstheme="minorHAnsi"/>
@@ -24153,8 +24166,8 @@
         </w:rPr>
         <w:t>-Migrazioa</w:t>
       </w:r>
-      <w:bookmarkEnd w:id="101"/>
       <w:bookmarkEnd w:id="102"/>
+      <w:bookmarkEnd w:id="103"/>
     </w:p>
     <w:p>
       <w:pPr>
@@ -24246,8 +24259,8 @@
           <w:rFonts w:cstheme="minorHAnsi"/>
         </w:rPr>
       </w:pPr>
-      <w:bookmarkStart w:id="103" w:name="_Toc161398305"/>
-      <w:bookmarkStart w:id="104" w:name="_Toc164062069"/>
+      <w:bookmarkStart w:id="104" w:name="_Toc161398305"/>
+      <w:bookmarkStart w:id="105" w:name="_Toc164062069"/>
       <w:r>
         <w:rPr>
           <w:rFonts w:cstheme="minorHAnsi"/>
@@ -24291,8 +24304,8 @@
         </w:rPr>
         <w:t>-Migrazioa</w:t>
       </w:r>
-      <w:bookmarkEnd w:id="103"/>
       <w:bookmarkEnd w:id="104"/>
+      <w:bookmarkEnd w:id="105"/>
     </w:p>
     <w:p>
       <w:pPr>
@@ -24377,8 +24390,8 @@
           <w:rFonts w:cstheme="minorHAnsi"/>
         </w:rPr>
       </w:pPr>
-      <w:bookmarkStart w:id="105" w:name="_Toc161398306"/>
-      <w:bookmarkStart w:id="106" w:name="_Toc164062070"/>
+      <w:bookmarkStart w:id="106" w:name="_Toc161398306"/>
+      <w:bookmarkStart w:id="107" w:name="_Toc164062070"/>
       <w:r>
         <w:rPr>
           <w:rFonts w:cstheme="minorHAnsi"/>
@@ -24422,8 +24435,8 @@
         </w:rPr>
         <w:t>-Migrazioa</w:t>
       </w:r>
-      <w:bookmarkEnd w:id="105"/>
       <w:bookmarkEnd w:id="106"/>
+      <w:bookmarkEnd w:id="107"/>
     </w:p>
     <w:p>
       <w:pPr>
@@ -24436,7 +24449,7 @@
           <w:szCs w:val="24"/>
         </w:rPr>
       </w:pPr>
-      <w:bookmarkStart w:id="107" w:name="_Toc161398320"/>
+      <w:bookmarkStart w:id="108" w:name="_Toc161398320"/>
       <w:r>
         <w:rPr>
           <w:rFonts w:cstheme="minorHAnsi"/>
@@ -24453,7 +24466,7 @@
           <w:rFonts w:asciiTheme="minorHAnsi" w:hAnsiTheme="minorHAnsi" w:cstheme="minorHAnsi"/>
         </w:rPr>
       </w:pPr>
-      <w:bookmarkStart w:id="108" w:name="_Toc164061532"/>
+      <w:bookmarkStart w:id="109" w:name="_Toc164061532"/>
       <w:r>
         <w:rPr>
           <w:rFonts w:asciiTheme="minorHAnsi" w:hAnsiTheme="minorHAnsi" w:cstheme="minorHAnsi"/>
@@ -24461,8 +24474,8 @@
         <w:lastRenderedPageBreak/>
         <w:t>Eredu-erlazional grafikoa:</w:t>
       </w:r>
-      <w:bookmarkEnd w:id="107"/>
       <w:bookmarkEnd w:id="108"/>
+      <w:bookmarkEnd w:id="109"/>
     </w:p>
     <w:p>
       <w:pPr>
@@ -24647,8 +24660,8 @@
           <w:rFonts w:cstheme="minorHAnsi"/>
         </w:rPr>
       </w:pPr>
-      <w:bookmarkStart w:id="109" w:name="_Toc161398307"/>
-      <w:bookmarkStart w:id="110" w:name="_Toc164062071"/>
+      <w:bookmarkStart w:id="110" w:name="_Toc161398307"/>
+      <w:bookmarkStart w:id="111" w:name="_Toc164062071"/>
       <w:r>
         <w:rPr>
           <w:rFonts w:cstheme="minorHAnsi"/>
@@ -24692,8 +24705,8 @@
         </w:rPr>
         <w:t>_Eredu-erlazional</w:t>
       </w:r>
-      <w:bookmarkEnd w:id="109"/>
       <w:bookmarkEnd w:id="110"/>
+      <w:bookmarkEnd w:id="111"/>
     </w:p>
     <w:p>
       <w:pPr>
@@ -24777,8 +24790,8 @@
           <w:rFonts w:cstheme="minorHAnsi"/>
         </w:rPr>
       </w:pPr>
-      <w:bookmarkStart w:id="111" w:name="_Toc161398308"/>
-      <w:bookmarkStart w:id="112" w:name="_Toc164062072"/>
+      <w:bookmarkStart w:id="112" w:name="_Toc161398308"/>
+      <w:bookmarkStart w:id="113" w:name="_Toc164062072"/>
       <w:r>
         <w:rPr>
           <w:rFonts w:cstheme="minorHAnsi"/>
@@ -24822,8 +24835,8 @@
         </w:rPr>
         <w:t>_Eredu-erlazional</w:t>
       </w:r>
-      <w:bookmarkEnd w:id="111"/>
       <w:bookmarkEnd w:id="112"/>
+      <w:bookmarkEnd w:id="113"/>
     </w:p>
     <w:p>
       <w:pPr>
@@ -24908,8 +24921,8 @@
           <w:rFonts w:cstheme="minorHAnsi"/>
         </w:rPr>
       </w:pPr>
-      <w:bookmarkStart w:id="113" w:name="_Toc161398309"/>
-      <w:bookmarkStart w:id="114" w:name="_Toc164062073"/>
+      <w:bookmarkStart w:id="114" w:name="_Toc161398309"/>
+      <w:bookmarkStart w:id="115" w:name="_Toc164062073"/>
       <w:r>
         <w:rPr>
           <w:rFonts w:cstheme="minorHAnsi"/>
@@ -24953,8 +24966,8 @@
         </w:rPr>
         <w:t>_Eredu-erlazional</w:t>
       </w:r>
-      <w:bookmarkEnd w:id="113"/>
       <w:bookmarkEnd w:id="114"/>
+      <w:bookmarkEnd w:id="115"/>
     </w:p>
     <w:p>
       <w:pPr>
@@ -25038,8 +25051,8 @@
           <w:rFonts w:cstheme="minorHAnsi"/>
         </w:rPr>
       </w:pPr>
-      <w:bookmarkStart w:id="115" w:name="_Toc161398310"/>
-      <w:bookmarkStart w:id="116" w:name="_Toc164062074"/>
+      <w:bookmarkStart w:id="116" w:name="_Toc161398310"/>
+      <w:bookmarkStart w:id="117" w:name="_Toc164062074"/>
       <w:r>
         <w:rPr>
           <w:rFonts w:cstheme="minorHAnsi"/>
@@ -25083,8 +25096,8 @@
         </w:rPr>
         <w:t>_Eredu-erlazional</w:t>
       </w:r>
-      <w:bookmarkEnd w:id="115"/>
       <w:bookmarkEnd w:id="116"/>
+      <w:bookmarkEnd w:id="117"/>
     </w:p>
     <w:p>
       <w:pPr>
@@ -25174,8 +25187,8 @@
           <w:docGrid w:linePitch="360"/>
         </w:sectPr>
       </w:pPr>
-      <w:bookmarkStart w:id="117" w:name="_Toc161398311"/>
-      <w:bookmarkStart w:id="118" w:name="_Toc164062075"/>
+      <w:bookmarkStart w:id="118" w:name="_Toc161398311"/>
+      <w:bookmarkStart w:id="119" w:name="_Toc164062075"/>
       <w:r>
         <w:rPr>
           <w:rFonts w:cstheme="minorHAnsi"/>
@@ -25219,8 +25232,8 @@
         </w:rPr>
         <w:t>_Eredu-erlazional</w:t>
       </w:r>
-      <w:bookmarkEnd w:id="117"/>
       <w:bookmarkEnd w:id="118"/>
+      <w:bookmarkEnd w:id="119"/>
     </w:p>
     <w:p>
       <w:pPr>
@@ -25284,8 +25297,8 @@
           <w:rFonts w:cstheme="minorHAnsi"/>
         </w:rPr>
       </w:pPr>
-      <w:bookmarkStart w:id="119" w:name="_Toc161398312"/>
-      <w:bookmarkStart w:id="120" w:name="_Toc164062076"/>
+      <w:bookmarkStart w:id="120" w:name="_Toc161398312"/>
+      <w:bookmarkStart w:id="121" w:name="_Toc164062076"/>
       <w:r>
         <w:rPr>
           <w:rFonts w:cstheme="minorHAnsi"/>
@@ -25329,8 +25342,8 @@
         </w:rPr>
         <w:t>_Eredu-erlazional</w:t>
       </w:r>
-      <w:bookmarkEnd w:id="119"/>
       <w:bookmarkEnd w:id="120"/>
+      <w:bookmarkEnd w:id="121"/>
     </w:p>
     <w:p>
       <w:pPr>
@@ -25361,8 +25374,8 @@
           <w:rFonts w:asciiTheme="minorHAnsi" w:hAnsiTheme="minorHAnsi" w:cstheme="minorHAnsi"/>
         </w:rPr>
       </w:pPr>
-      <w:bookmarkStart w:id="121" w:name="_Toc161818795"/>
-      <w:bookmarkStart w:id="122" w:name="_Toc164061533"/>
+      <w:bookmarkStart w:id="122" w:name="_Toc161818795"/>
+      <w:bookmarkStart w:id="123" w:name="_Toc164061533"/>
       <w:proofErr w:type="spellStart"/>
       <w:r>
         <w:rPr>
@@ -25378,8 +25391,8 @@
         </w:rPr>
         <w:t xml:space="preserve"> instalazioa eta aktibazioa:</w:t>
       </w:r>
-      <w:bookmarkEnd w:id="121"/>
       <w:bookmarkEnd w:id="122"/>
+      <w:bookmarkEnd w:id="123"/>
     </w:p>
     <w:p>
       <w:pPr>
@@ -25487,7 +25500,7 @@
           <w:rFonts w:cstheme="minorHAnsi"/>
         </w:rPr>
       </w:pPr>
-      <w:bookmarkStart w:id="123" w:name="_Toc164062077"/>
+      <w:bookmarkStart w:id="124" w:name="_Toc164062077"/>
       <w:r>
         <w:t xml:space="preserve">Irudia </w:t>
       </w:r>
@@ -25515,7 +25528,7 @@
       <w:r>
         <w:t>DBeaver instalazioa eta aktibazioa</w:t>
       </w:r>
-      <w:bookmarkEnd w:id="123"/>
+      <w:bookmarkEnd w:id="124"/>
     </w:p>
     <w:p>
       <w:pPr>
@@ -25584,7 +25597,7 @@
           <w:rFonts w:cstheme="minorHAnsi"/>
         </w:rPr>
       </w:pPr>
-      <w:bookmarkStart w:id="124" w:name="_Toc164062078"/>
+      <w:bookmarkStart w:id="125" w:name="_Toc164062078"/>
       <w:r>
         <w:t xml:space="preserve">Irudia </w:t>
       </w:r>
@@ -25612,7 +25625,7 @@
       <w:r>
         <w:t>DBeaver instalazioa eta aktibazioa</w:t>
       </w:r>
-      <w:bookmarkEnd w:id="124"/>
+      <w:bookmarkEnd w:id="125"/>
     </w:p>
     <w:p>
       <w:pPr>
@@ -25681,7 +25694,7 @@
           <w:rFonts w:cstheme="minorHAnsi"/>
         </w:rPr>
       </w:pPr>
-      <w:bookmarkStart w:id="125" w:name="_Toc164062079"/>
+      <w:bookmarkStart w:id="126" w:name="_Toc164062079"/>
       <w:r>
         <w:t xml:space="preserve">Irudia </w:t>
       </w:r>
@@ -25706,7 +25719,7 @@
       <w:r>
         <w:t>-DBeaver instalazioa eta aktibazioa</w:t>
       </w:r>
-      <w:bookmarkEnd w:id="125"/>
+      <w:bookmarkEnd w:id="126"/>
     </w:p>
     <w:p>
       <w:pPr>
@@ -25791,7 +25804,7 @@
           <w:rFonts w:cstheme="minorHAnsi"/>
         </w:rPr>
       </w:pPr>
-      <w:bookmarkStart w:id="126" w:name="_Toc164062080"/>
+      <w:bookmarkStart w:id="127" w:name="_Toc164062080"/>
       <w:r>
         <w:t xml:space="preserve">Irudia </w:t>
       </w:r>
@@ -25816,7 +25829,7 @@
       <w:r>
         <w:t>-DBeaver instalazioa eta aktibazioa</w:t>
       </w:r>
-      <w:bookmarkEnd w:id="126"/>
+      <w:bookmarkEnd w:id="127"/>
     </w:p>
     <w:p>
       <w:pPr>
@@ -25891,7 +25904,7 @@
           <w:rFonts w:cstheme="minorHAnsi"/>
         </w:rPr>
       </w:pPr>
-      <w:bookmarkStart w:id="127" w:name="_Toc164062081"/>
+      <w:bookmarkStart w:id="128" w:name="_Toc164062081"/>
       <w:r>
         <w:t xml:space="preserve">Irudia </w:t>
       </w:r>
@@ -25916,7 +25929,7 @@
       <w:r>
         <w:t>-DBeaver instalazioa eta aktibazioa</w:t>
       </w:r>
-      <w:bookmarkEnd w:id="127"/>
+      <w:bookmarkEnd w:id="128"/>
     </w:p>
     <w:p>
       <w:pPr>
@@ -26027,7 +26040,7 @@
           <w:rFonts w:cstheme="minorHAnsi"/>
         </w:rPr>
       </w:pPr>
-      <w:bookmarkStart w:id="128" w:name="_Toc164062082"/>
+      <w:bookmarkStart w:id="129" w:name="_Toc164062082"/>
       <w:r>
         <w:t xml:space="preserve">Irudia </w:t>
       </w:r>
@@ -26052,7 +26065,7 @@
       <w:r>
         <w:t>-DBeaver instalazioa eta aktibazioa</w:t>
       </w:r>
-      <w:bookmarkEnd w:id="128"/>
+      <w:bookmarkEnd w:id="129"/>
     </w:p>
     <w:p>
       <w:pPr>
@@ -26185,7 +26198,7 @@
           <w:rFonts w:cstheme="minorHAnsi"/>
         </w:rPr>
       </w:pPr>
-      <w:bookmarkStart w:id="129" w:name="_Toc164062083"/>
+      <w:bookmarkStart w:id="130" w:name="_Toc164062083"/>
       <w:r>
         <w:t xml:space="preserve">Irudia </w:t>
       </w:r>
@@ -26210,7 +26223,7 @@
       <w:r>
         <w:t>-DBeaver instalazioa eta aktibazioa</w:t>
       </w:r>
-      <w:bookmarkEnd w:id="129"/>
+      <w:bookmarkEnd w:id="130"/>
     </w:p>
     <w:p>
       <w:pPr>
@@ -26270,7 +26283,7 @@
           <w:rFonts w:cstheme="minorHAnsi"/>
         </w:rPr>
       </w:pPr>
-      <w:bookmarkStart w:id="130" w:name="_Toc164062084"/>
+      <w:bookmarkStart w:id="131" w:name="_Toc164062084"/>
       <w:r>
         <w:t xml:space="preserve">Irudia </w:t>
       </w:r>
@@ -26295,7 +26308,7 @@
       <w:r>
         <w:t>-DBeaver instalazioa eta aktibazioa</w:t>
       </w:r>
-      <w:bookmarkEnd w:id="130"/>
+      <w:bookmarkEnd w:id="131"/>
     </w:p>
     <w:p>
       <w:pPr>
@@ -26427,7 +26440,7 @@
           <w:rFonts w:cstheme="minorHAnsi"/>
         </w:rPr>
       </w:pPr>
-      <w:bookmarkStart w:id="131" w:name="_Toc164062085"/>
+      <w:bookmarkStart w:id="132" w:name="_Toc164062085"/>
       <w:r>
         <w:t xml:space="preserve">Irudia </w:t>
       </w:r>
@@ -26452,7 +26465,7 @@
       <w:r>
         <w:t>-DBeaver instalazioa eta aktibazioa</w:t>
       </w:r>
-      <w:bookmarkEnd w:id="131"/>
+      <w:bookmarkEnd w:id="132"/>
     </w:p>
     <w:p>
       <w:pPr>
@@ -26601,7 +26614,7 @@
           <w:rFonts w:cstheme="minorHAnsi"/>
         </w:rPr>
       </w:pPr>
-      <w:bookmarkStart w:id="132" w:name="_Toc164062086"/>
+      <w:bookmarkStart w:id="133" w:name="_Toc164062086"/>
       <w:r>
         <w:t xml:space="preserve">Irudia </w:t>
       </w:r>
@@ -26626,7 +26639,7 @@
       <w:r>
         <w:t>-DBeaver instalazioa eta aktibazioa</w:t>
       </w:r>
-      <w:bookmarkEnd w:id="132"/>
+      <w:bookmarkEnd w:id="133"/>
     </w:p>
     <w:p>
       <w:pPr>
@@ -26692,7 +26705,7 @@
           <w:rFonts w:cstheme="minorHAnsi"/>
         </w:rPr>
       </w:pPr>
-      <w:bookmarkStart w:id="133" w:name="_Toc164062087"/>
+      <w:bookmarkStart w:id="134" w:name="_Toc164062087"/>
       <w:r>
         <w:t xml:space="preserve">Irudia </w:t>
       </w:r>
@@ -26717,7 +26730,7 @@
       <w:r>
         <w:t>-DBeaver instalazioa eta aktibazioa</w:t>
       </w:r>
-      <w:bookmarkEnd w:id="133"/>
+      <w:bookmarkEnd w:id="134"/>
     </w:p>
     <w:p>
       <w:pPr>
@@ -26826,7 +26839,7 @@
           <w:rFonts w:cstheme="minorHAnsi"/>
         </w:rPr>
       </w:pPr>
-      <w:bookmarkStart w:id="134" w:name="_Toc164062088"/>
+      <w:bookmarkStart w:id="135" w:name="_Toc164062088"/>
       <w:r>
         <w:t xml:space="preserve">Irudia </w:t>
       </w:r>
@@ -26851,7 +26864,7 @@
       <w:r>
         <w:t>-DBeaver instalazioa eta aktibazioa</w:t>
       </w:r>
-      <w:bookmarkEnd w:id="134"/>
+      <w:bookmarkEnd w:id="135"/>
     </w:p>
     <w:p>
       <w:pPr>
@@ -26926,7 +26939,7 @@
           <w:rFonts w:cstheme="minorHAnsi"/>
         </w:rPr>
       </w:pPr>
-      <w:bookmarkStart w:id="135" w:name="_Toc164062089"/>
+      <w:bookmarkStart w:id="136" w:name="_Toc164062089"/>
       <w:r>
         <w:t xml:space="preserve">Irudia </w:t>
       </w:r>
@@ -26951,7 +26964,7 @@
       <w:r>
         <w:t>-DBeaver instalazioa eta aktibazioa</w:t>
       </w:r>
-      <w:bookmarkEnd w:id="135"/>
+      <w:bookmarkEnd w:id="136"/>
     </w:p>
     <w:p>
       <w:pPr>
@@ -26977,8 +26990,8 @@
           <w:rFonts w:asciiTheme="minorHAnsi" w:hAnsiTheme="minorHAnsi" w:cstheme="minorHAnsi"/>
         </w:rPr>
       </w:pPr>
-      <w:bookmarkStart w:id="136" w:name="_Toc161818796"/>
-      <w:bookmarkStart w:id="137" w:name="_Toc164061534"/>
+      <w:bookmarkStart w:id="137" w:name="_Toc161818796"/>
+      <w:bookmarkStart w:id="138" w:name="_Toc164061534"/>
       <w:r>
         <w:rPr>
           <w:rFonts w:asciiTheme="minorHAnsi" w:hAnsiTheme="minorHAnsi" w:cstheme="minorHAnsi"/>
@@ -27000,8 +27013,8 @@
         </w:rPr>
         <w:t xml:space="preserve"> konektatu:</w:t>
       </w:r>
-      <w:bookmarkEnd w:id="136"/>
       <w:bookmarkEnd w:id="137"/>
+      <w:bookmarkEnd w:id="138"/>
     </w:p>
     <w:p>
       <w:pPr>
@@ -27076,7 +27089,7 @@
           <w:rFonts w:cstheme="minorHAnsi"/>
         </w:rPr>
       </w:pPr>
-      <w:bookmarkStart w:id="138" w:name="_Toc164062090"/>
+      <w:bookmarkStart w:id="139" w:name="_Toc164062090"/>
       <w:r>
         <w:t xml:space="preserve">Irudia </w:t>
       </w:r>
@@ -27104,7 +27117,7 @@
       <w:r>
         <w:t>Oracle-rekin konektatu</w:t>
       </w:r>
-      <w:bookmarkEnd w:id="138"/>
+      <w:bookmarkEnd w:id="139"/>
     </w:p>
     <w:p>
       <w:pPr>
@@ -27214,7 +27227,7 @@
           <w:rFonts w:cstheme="minorHAnsi"/>
         </w:rPr>
       </w:pPr>
-      <w:bookmarkStart w:id="139" w:name="_Toc164062091"/>
+      <w:bookmarkStart w:id="140" w:name="_Toc164062091"/>
       <w:r>
         <w:t xml:space="preserve">Irudia </w:t>
       </w:r>
@@ -27239,7 +27252,7 @@
       <w:r>
         <w:t>-Oracle-rekin konektatu</w:t>
       </w:r>
-      <w:bookmarkEnd w:id="139"/>
+      <w:bookmarkEnd w:id="140"/>
     </w:p>
     <w:p>
       <w:pPr>
@@ -27480,7 +27493,7 @@
           <w:rFonts w:cstheme="minorHAnsi"/>
         </w:rPr>
       </w:pPr>
-      <w:bookmarkStart w:id="140" w:name="_Toc164062092"/>
+      <w:bookmarkStart w:id="141" w:name="_Toc164062092"/>
       <w:r>
         <w:t xml:space="preserve">Irudia </w:t>
       </w:r>
@@ -27505,7 +27518,7 @@
       <w:r>
         <w:t>-Oracle-rekin konektatu</w:t>
       </w:r>
-      <w:bookmarkEnd w:id="140"/>
+      <w:bookmarkEnd w:id="141"/>
     </w:p>
     <w:p>
       <w:pPr>
@@ -27531,8 +27544,8 @@
           <w:rFonts w:asciiTheme="minorHAnsi" w:hAnsiTheme="minorHAnsi" w:cstheme="minorHAnsi"/>
         </w:rPr>
       </w:pPr>
-      <w:bookmarkStart w:id="141" w:name="_Toc161818797"/>
-      <w:bookmarkStart w:id="142" w:name="_Toc164061535"/>
+      <w:bookmarkStart w:id="142" w:name="_Toc161818797"/>
+      <w:bookmarkStart w:id="143" w:name="_Toc164061535"/>
       <w:r>
         <w:rPr>
           <w:rFonts w:asciiTheme="minorHAnsi" w:hAnsiTheme="minorHAnsi" w:cstheme="minorHAnsi"/>
@@ -27540,8 +27553,8 @@
         <w:lastRenderedPageBreak/>
         <w:t>XML-ak sortzeko automatizazioa:</w:t>
       </w:r>
-      <w:bookmarkEnd w:id="141"/>
       <w:bookmarkEnd w:id="142"/>
+      <w:bookmarkEnd w:id="143"/>
     </w:p>
     <w:p>
       <w:pPr>
@@ -27756,7 +27769,7 @@
           <w:rFonts w:cstheme="minorHAnsi"/>
         </w:rPr>
       </w:pPr>
-      <w:bookmarkStart w:id="143" w:name="_Toc164062093"/>
+      <w:bookmarkStart w:id="144" w:name="_Toc164062093"/>
       <w:r>
         <w:t xml:space="preserve">Irudia </w:t>
       </w:r>
@@ -27784,7 +27797,7 @@
       <w:r>
         <w:t>XML-ak sortzeko automatizazioa</w:t>
       </w:r>
-      <w:bookmarkEnd w:id="143"/>
+      <w:bookmarkEnd w:id="144"/>
     </w:p>
     <w:p>
       <w:pPr>
@@ -27993,7 +28006,7 @@
           <w:rFonts w:cstheme="minorHAnsi"/>
         </w:rPr>
       </w:pPr>
-      <w:bookmarkStart w:id="144" w:name="_Toc164062094"/>
+      <w:bookmarkStart w:id="145" w:name="_Toc164062094"/>
       <w:r>
         <w:t xml:space="preserve">Irudia </w:t>
       </w:r>
@@ -28018,7 +28031,7 @@
       <w:r>
         <w:t>-XML-ak sortzeko automatizazioa</w:t>
       </w:r>
-      <w:bookmarkEnd w:id="144"/>
+      <w:bookmarkEnd w:id="145"/>
     </w:p>
     <w:p>
       <w:pPr>
@@ -28179,7 +28192,7 @@
           <w:rFonts w:cstheme="minorHAnsi"/>
         </w:rPr>
       </w:pPr>
-      <w:bookmarkStart w:id="145" w:name="_Toc164062095"/>
+      <w:bookmarkStart w:id="146" w:name="_Toc164062095"/>
       <w:r>
         <w:t xml:space="preserve">Irudia </w:t>
       </w:r>
@@ -28204,7 +28217,7 @@
       <w:r>
         <w:t>-XML-ak sortzeko automatizazioa</w:t>
       </w:r>
-      <w:bookmarkEnd w:id="145"/>
+      <w:bookmarkEnd w:id="146"/>
     </w:p>
     <w:p>
       <w:pPr>
@@ -28365,7 +28378,7 @@
           <w:rFonts w:cstheme="minorHAnsi"/>
         </w:rPr>
       </w:pPr>
-      <w:bookmarkStart w:id="146" w:name="_Toc164062096"/>
+      <w:bookmarkStart w:id="147" w:name="_Toc164062096"/>
       <w:r>
         <w:t xml:space="preserve">Irudia </w:t>
       </w:r>
@@ -28390,7 +28403,7 @@
       <w:r>
         <w:t>-XML-ak sortzeko automatizazioa</w:t>
       </w:r>
-      <w:bookmarkEnd w:id="146"/>
+      <w:bookmarkEnd w:id="147"/>
     </w:p>
     <w:p>
       <w:pPr>
@@ -28465,7 +28478,7 @@
           <w:rFonts w:cstheme="minorHAnsi"/>
         </w:rPr>
       </w:pPr>
-      <w:bookmarkStart w:id="147" w:name="_Toc164062097"/>
+      <w:bookmarkStart w:id="148" w:name="_Toc164062097"/>
       <w:r>
         <w:t xml:space="preserve">Irudia </w:t>
       </w:r>
@@ -28490,7 +28503,7 @@
       <w:r>
         <w:t>-XML-ak sortzeko automatizazioa</w:t>
       </w:r>
-      <w:bookmarkEnd w:id="147"/>
+      <w:bookmarkEnd w:id="148"/>
     </w:p>
     <w:p>
       <w:pPr>
@@ -28652,7 +28665,7 @@
           <w:rFonts w:cstheme="minorHAnsi"/>
         </w:rPr>
       </w:pPr>
-      <w:bookmarkStart w:id="148" w:name="_Toc164062098"/>
+      <w:bookmarkStart w:id="149" w:name="_Toc164062098"/>
       <w:r>
         <w:t xml:space="preserve">Irudia </w:t>
       </w:r>
@@ -28677,7 +28690,7 @@
       <w:r>
         <w:t>-XML-ak sortzeko automatizazioa</w:t>
       </w:r>
-      <w:bookmarkEnd w:id="148"/>
+      <w:bookmarkEnd w:id="149"/>
     </w:p>
     <w:p>
       <w:pPr>
@@ -28830,7 +28843,7 @@
           <w:rFonts w:cstheme="minorHAnsi"/>
         </w:rPr>
       </w:pPr>
-      <w:bookmarkStart w:id="149" w:name="_Toc164062099"/>
+      <w:bookmarkStart w:id="150" w:name="_Toc164062099"/>
       <w:r>
         <w:t xml:space="preserve">Irudia </w:t>
       </w:r>
@@ -28855,7 +28868,7 @@
       <w:r>
         <w:t>-XML-ak sortzeko automatizazioa</w:t>
       </w:r>
-      <w:bookmarkEnd w:id="149"/>
+      <w:bookmarkEnd w:id="150"/>
     </w:p>
     <w:p>
       <w:pPr>
@@ -29032,7 +29045,7 @@
           <w:rFonts w:cstheme="minorHAnsi"/>
         </w:rPr>
       </w:pPr>
-      <w:bookmarkStart w:id="150" w:name="_Toc164062100"/>
+      <w:bookmarkStart w:id="151" w:name="_Toc164062100"/>
       <w:r>
         <w:t xml:space="preserve">Irudia </w:t>
       </w:r>
@@ -29057,7 +29070,7 @@
       <w:r>
         <w:t>-XML-ak sortzeko automatizazioa</w:t>
       </w:r>
-      <w:bookmarkEnd w:id="150"/>
+      <w:bookmarkEnd w:id="151"/>
     </w:p>
     <w:p>
       <w:pPr>
@@ -29135,7 +29148,7 @@
         <w:ind w:left="357"/>
         <w:jc w:val="both"/>
       </w:pPr>
-      <w:bookmarkStart w:id="151" w:name="_Toc164062101"/>
+      <w:bookmarkStart w:id="152" w:name="_Toc164062101"/>
       <w:r>
         <w:t xml:space="preserve">Irudia </w:t>
       </w:r>
@@ -29160,29 +29173,29 @@
       <w:r>
         <w:t>-XML-ak sortzeko automatizazioa</w:t>
       </w:r>
-      <w:bookmarkEnd w:id="151"/>
+      <w:bookmarkEnd w:id="152"/>
     </w:p>
     <w:p>
       <w:pPr>
         <w:pStyle w:val="1izenburua"/>
       </w:pPr>
-      <w:bookmarkStart w:id="152" w:name="_Toc164061536"/>
+      <w:bookmarkStart w:id="153" w:name="_Toc164061536"/>
       <w:r>
         <w:lastRenderedPageBreak/>
         <w:t>Programazioa:</w:t>
       </w:r>
-      <w:bookmarkEnd w:id="152"/>
+      <w:bookmarkEnd w:id="153"/>
     </w:p>
     <w:p>
       <w:pPr>
         <w:pStyle w:val="2izenburua"/>
         <w:ind w:firstLine="708"/>
       </w:pPr>
-      <w:bookmarkStart w:id="153" w:name="_Toc164061537"/>
+      <w:bookmarkStart w:id="154" w:name="_Toc164061537"/>
       <w:r>
         <w:t>Programaren interfaze grafikoa</w:t>
       </w:r>
-      <w:bookmarkEnd w:id="153"/>
+      <w:bookmarkEnd w:id="154"/>
     </w:p>
     <w:p/>
     <w:p>
@@ -29550,26 +29563,26 @@
       <w:pPr>
         <w:pStyle w:val="2izenburua"/>
       </w:pPr>
-      <w:bookmarkStart w:id="154" w:name="_Toc164061538"/>
+      <w:bookmarkStart w:id="155" w:name="_Toc164061538"/>
       <w:r>
         <w:lastRenderedPageBreak/>
         <w:t>Kodearen egitura</w:t>
       </w:r>
-      <w:bookmarkEnd w:id="154"/>
+      <w:bookmarkEnd w:id="155"/>
     </w:p>
     <w:p>
       <w:pPr>
         <w:pStyle w:val="3izenburua"/>
         <w:ind w:firstLine="708"/>
       </w:pPr>
-      <w:bookmarkStart w:id="155" w:name="_Toc164061539"/>
+      <w:bookmarkStart w:id="156" w:name="_Toc164061539"/>
       <w:r>
         <w:t>Index.java</w:t>
       </w:r>
       <w:r>
         <w:t>:</w:t>
       </w:r>
-      <w:bookmarkEnd w:id="155"/>
+      <w:bookmarkEnd w:id="156"/>
     </w:p>
     <w:p>
       <w:pPr>
@@ -30806,11 +30819,11 @@
       <w:pPr>
         <w:pStyle w:val="3izenburua"/>
       </w:pPr>
-      <w:bookmarkStart w:id="156" w:name="_Toc164061540"/>
+      <w:bookmarkStart w:id="157" w:name="_Toc164061540"/>
       <w:r>
         <w:t>login.java</w:t>
       </w:r>
-      <w:bookmarkEnd w:id="156"/>
+      <w:bookmarkEnd w:id="157"/>
     </w:p>
     <w:p/>
     <w:p>
@@ -31876,12 +31889,12 @@
       <w:pPr>
         <w:pStyle w:val="1izenburua"/>
       </w:pPr>
-      <w:bookmarkStart w:id="157" w:name="_Toc164061541"/>
+      <w:bookmarkStart w:id="158" w:name="_Toc164061541"/>
       <w:r>
         <w:lastRenderedPageBreak/>
         <w:t>Markatzeko lengoaia:</w:t>
       </w:r>
-      <w:bookmarkEnd w:id="157"/>
+      <w:bookmarkEnd w:id="158"/>
     </w:p>
     <w:p>
       <w:pPr>
@@ -31890,11 +31903,11 @@
       <w:r>
         <w:tab/>
       </w:r>
-      <w:bookmarkStart w:id="158" w:name="_Toc164061542"/>
+      <w:bookmarkStart w:id="159" w:name="_Toc164061542"/>
       <w:r>
         <w:t>XML:</w:t>
       </w:r>
-      <w:bookmarkEnd w:id="158"/>
+      <w:bookmarkEnd w:id="159"/>
     </w:p>
     <w:p>
       <w:r>
@@ -32322,14 +32335,14 @@
         <w:pStyle w:val="1izenburua"/>
         <w:jc w:val="center"/>
       </w:pPr>
-      <w:bookmarkStart w:id="159" w:name="_Toc163725905"/>
-      <w:bookmarkStart w:id="160" w:name="_Toc164061543"/>
+      <w:bookmarkStart w:id="160" w:name="_Toc163725905"/>
+      <w:bookmarkStart w:id="161" w:name="_Toc164061543"/>
       <w:proofErr w:type="spellStart"/>
       <w:r>
         <w:t>Triggerra</w:t>
       </w:r>
-      <w:bookmarkEnd w:id="159"/>
       <w:bookmarkEnd w:id="160"/>
+      <w:bookmarkEnd w:id="161"/>
       <w:proofErr w:type="spellEnd"/>
     </w:p>
     <w:p/>
@@ -33033,8 +33046,8 @@
         <w:pStyle w:val="2izenburua"/>
         <w:jc w:val="center"/>
       </w:pPr>
-      <w:bookmarkStart w:id="161" w:name="_Toc163725906"/>
-      <w:bookmarkStart w:id="162" w:name="_Toc164061544"/>
+      <w:bookmarkStart w:id="162" w:name="_Toc163725906"/>
+      <w:bookmarkStart w:id="163" w:name="_Toc164061544"/>
       <w:proofErr w:type="spellStart"/>
       <w:r>
         <w:t>Triggera</w:t>
@@ -33043,8 +33056,8 @@
       <w:r>
         <w:t xml:space="preserve"> pausuz pausu</w:t>
       </w:r>
-      <w:bookmarkEnd w:id="161"/>
       <w:bookmarkEnd w:id="162"/>
+      <w:bookmarkEnd w:id="163"/>
     </w:p>
     <w:p/>
     <w:p>
@@ -36720,8 +36733,8 @@
         <w:pStyle w:val="1izenburua"/>
         <w:jc w:val="center"/>
       </w:pPr>
-      <w:bookmarkStart w:id="163" w:name="_Toc163725907"/>
-      <w:bookmarkStart w:id="164" w:name="_Toc164061545"/>
+      <w:bookmarkStart w:id="164" w:name="_Toc163725907"/>
+      <w:bookmarkStart w:id="165" w:name="_Toc164061545"/>
       <w:r>
         <w:t xml:space="preserve">Log </w:t>
       </w:r>
@@ -36733,8 +36746,8 @@
       <w:r>
         <w:t xml:space="preserve"> sortu</w:t>
       </w:r>
-      <w:bookmarkEnd w:id="163"/>
       <w:bookmarkEnd w:id="164"/>
+      <w:bookmarkEnd w:id="165"/>
     </w:p>
     <w:p/>
     <w:p/>
@@ -39850,7 +39863,7 @@
       <w:pPr>
         <w:pStyle w:val="Epigrafea"/>
       </w:pPr>
-      <w:bookmarkStart w:id="165" w:name="_Toc164062102"/>
+      <w:bookmarkStart w:id="166" w:name="_Toc164062102"/>
       <w:r>
         <w:t xml:space="preserve">Irudia </w:t>
       </w:r>
@@ -39875,7 +39888,7 @@
       <w:r>
         <w:t>-Erlauntz eta erle kopurua betetzen ez duen sozioa txertatu.</w:t>
       </w:r>
-      <w:bookmarkEnd w:id="165"/>
+      <w:bookmarkEnd w:id="166"/>
     </w:p>
     <w:p>
       <w:pPr>
@@ -39948,7 +39961,7 @@
       <w:pPr>
         <w:pStyle w:val="Epigrafea"/>
       </w:pPr>
-      <w:bookmarkStart w:id="166" w:name="_Toc164062103"/>
+      <w:bookmarkStart w:id="167" w:name="_Toc164062103"/>
       <w:r>
         <w:t xml:space="preserve">Irudia </w:t>
       </w:r>
@@ -39976,7 +39989,7 @@
       <w:r>
         <w:t>Erlauntz eta erle kantitate egokiak dituen sozioa txertatu.</w:t>
       </w:r>
-      <w:bookmarkEnd w:id="166"/>
+      <w:bookmarkEnd w:id="167"/>
     </w:p>
     <w:p>
       <w:pPr>
@@ -40033,7 +40046,7 @@
       <w:pPr>
         <w:pStyle w:val="Epigrafea"/>
       </w:pPr>
-      <w:bookmarkStart w:id="167" w:name="_Toc164062104"/>
+      <w:bookmarkStart w:id="168" w:name="_Toc164062104"/>
       <w:r>
         <w:t xml:space="preserve">Irudia </w:t>
       </w:r>
@@ -40058,7 +40071,7 @@
       <w:r>
         <w:t>-Txertatutako sozioa sozioak taulan.</w:t>
       </w:r>
-      <w:bookmarkEnd w:id="167"/>
+      <w:bookmarkEnd w:id="168"/>
     </w:p>
     <w:p>
       <w:pPr>
@@ -40115,7 +40128,7 @@
       <w:pPr>
         <w:pStyle w:val="Epigrafea"/>
       </w:pPr>
-      <w:bookmarkStart w:id="168" w:name="_Toc164062105"/>
+      <w:bookmarkStart w:id="169" w:name="_Toc164062105"/>
       <w:r>
         <w:t xml:space="preserve">Irudia </w:t>
       </w:r>
@@ -40151,7 +40164,7 @@
       <w:r>
         <w:t xml:space="preserve"> bidez.</w:t>
       </w:r>
-      <w:bookmarkEnd w:id="168"/>
+      <w:bookmarkEnd w:id="169"/>
     </w:p>
     <w:p>
       <w:r>
@@ -40215,7 +40228,7 @@
       <w:pPr>
         <w:pStyle w:val="Epigrafea"/>
       </w:pPr>
-      <w:bookmarkStart w:id="169" w:name="_Toc164062106"/>
+      <w:bookmarkStart w:id="170" w:name="_Toc164062106"/>
       <w:r>
         <w:t xml:space="preserve">Irudia </w:t>
       </w:r>
@@ -40243,7 +40256,7 @@
       <w:r>
         <w:t>Erlauntz kantitatea betetzen ez duen sozioa txertatu.</w:t>
       </w:r>
-      <w:bookmarkEnd w:id="169"/>
+      <w:bookmarkEnd w:id="170"/>
     </w:p>
     <w:p>
       <w:pPr>
@@ -40316,7 +40329,7 @@
       <w:pPr>
         <w:pStyle w:val="Epigrafea"/>
       </w:pPr>
-      <w:bookmarkStart w:id="170" w:name="_Toc164062107"/>
+      <w:bookmarkStart w:id="171" w:name="_Toc164062107"/>
       <w:r>
         <w:t xml:space="preserve">Irudia </w:t>
       </w:r>
@@ -40365,7 +40378,7 @@
       <w:r>
         <w:t xml:space="preserve"> ezarri.</w:t>
       </w:r>
-      <w:bookmarkEnd w:id="170"/>
+      <w:bookmarkEnd w:id="171"/>
     </w:p>
     <w:p>
       <w:pPr>
@@ -40422,7 +40435,7 @@
       <w:pPr>
         <w:pStyle w:val="Epigrafea"/>
       </w:pPr>
-      <w:bookmarkStart w:id="171" w:name="_Toc164062108"/>
+      <w:bookmarkStart w:id="172" w:name="_Toc164062108"/>
       <w:r>
         <w:t xml:space="preserve">Irudia </w:t>
       </w:r>
@@ -40461,7 +40474,7 @@
       <w:r>
         <w:t>.</w:t>
       </w:r>
-      <w:bookmarkEnd w:id="171"/>
+      <w:bookmarkEnd w:id="172"/>
     </w:p>
     <w:p/>
     <w:p>
@@ -40533,7 +40546,7 @@
       <w:pPr>
         <w:pStyle w:val="Epigrafea"/>
       </w:pPr>
-      <w:bookmarkStart w:id="172" w:name="_Toc164062109"/>
+      <w:bookmarkStart w:id="173" w:name="_Toc164062109"/>
       <w:r>
         <w:t xml:space="preserve">Irudia </w:t>
       </w:r>
@@ -40561,7 +40574,7 @@
       <w:r>
         <w:t>Sozioaren izena aldatu.</w:t>
       </w:r>
-      <w:bookmarkEnd w:id="172"/>
+      <w:bookmarkEnd w:id="173"/>
     </w:p>
     <w:p>
       <w:pPr>
@@ -40618,7 +40631,7 @@
       <w:pPr>
         <w:pStyle w:val="Epigrafea"/>
       </w:pPr>
-      <w:bookmarkStart w:id="173" w:name="_Toc164062110"/>
+      <w:bookmarkStart w:id="174" w:name="_Toc164062110"/>
       <w:r>
         <w:t xml:space="preserve">Irudia </w:t>
       </w:r>
@@ -40646,7 +40659,7 @@
       <w:r>
         <w:t>Izena aldatutako sozioaren izen berriari top gehitu.</w:t>
       </w:r>
-      <w:bookmarkEnd w:id="173"/>
+      <w:bookmarkEnd w:id="174"/>
     </w:p>
     <w:p/>
     <w:p>
@@ -40699,7 +40712,7 @@
       <w:pPr>
         <w:pStyle w:val="Epigrafea"/>
       </w:pPr>
-      <w:bookmarkStart w:id="174" w:name="_Toc164062111"/>
+      <w:bookmarkStart w:id="175" w:name="_Toc164062111"/>
       <w:r>
         <w:t xml:space="preserve">Irudia </w:t>
       </w:r>
@@ -40725,14 +40738,9 @@
         <w:t>-</w:t>
       </w:r>
       <w:r>
-        <w:t xml:space="preserve">Izena aldatutako sozioa parte </w:t>
-      </w:r>
-      <w:bookmarkStart w:id="175" w:name="_GoBack"/>
+        <w:t>Izena aldatutako sozioa parte den asoziazioen izenari top gehitu.</w:t>
+      </w:r>
       <w:bookmarkEnd w:id="175"/>
-      <w:r>
-        <w:t>den asoziazioen izenari top gehitu.</w:t>
-      </w:r>
-      <w:bookmarkEnd w:id="174"/>
     </w:p>
     <w:p>
       <w:pPr>
@@ -40828,7 +40836,7 @@
         <w:noProof/>
         <w:color w:val="5B9BD5" w:themeColor="accent1"/>
       </w:rPr>
-      <w:t>27</w:t>
+      <w:t>14</w:t>
     </w:r>
     <w:r>
       <w:rPr>
@@ -40940,7 +40948,7 @@
         <w:noProof/>
         <w:color w:val="5B9BD5" w:themeColor="accent1"/>
       </w:rPr>
-      <w:t>32</w:t>
+      <w:t>33</w:t>
     </w:r>
     <w:r>
       <w:rPr>
@@ -45878,7 +45886,7 @@
 </file>
 
 <file path=customXml/itemProps1.xml><?xml version="1.0" encoding="utf-8"?>
-<ds:datastoreItem xmlns:ds="http://schemas.openxmlformats.org/officeDocument/2006/customXml" ds:itemID="{24E4294A-DA45-4BED-ADE4-B027BE5B6ACA}">
+<ds:datastoreItem xmlns:ds="http://schemas.openxmlformats.org/officeDocument/2006/customXml" ds:itemID="{1C0FFB55-62F1-4516-8EF2-C6F179A54FB5}">
   <ds:schemaRefs>
     <ds:schemaRef ds:uri="http://schemas.openxmlformats.org/officeDocument/2006/bibliography"/>
   </ds:schemaRefs>

</xml_diff>